<commit_message>
Test et implémentation de Bombe. Correction: ajout des contracts dans les classes de test
</commit_message>
<xml_diff>
--- a/Bombe.docx
+++ b/Bombe.docx
@@ -84,7 +84,6 @@
         </w:rPr>
         <w:t>// [</w:t>
       </w:r>
-      <w:proofErr w:type="spellStart"/>
       <w:r>
         <w:rPr>
           <w:rFonts w:ascii="Courier New" w:hAnsi="Courier New" w:cs="Courier New"/>
@@ -96,7 +95,6 @@
         </w:rPr>
         <w:t>const</w:t>
       </w:r>
-      <w:proofErr w:type="spellEnd"/>
       <w:r>
         <w:rPr>
           <w:rFonts w:ascii="Courier New" w:hAnsi="Courier New" w:cs="Courier New"/>
@@ -121,8 +119,6 @@
           <w:lang w:val="en-GB"/>
         </w:rPr>
       </w:pPr>
-      <w:proofErr w:type="spellStart"/>
-      <w:proofErr w:type="gramStart"/>
       <w:r>
         <w:rPr>
           <w:rFonts w:ascii="Courier New" w:hAnsi="Courier New" w:cs="Courier New"/>
@@ -135,8 +131,6 @@
         </w:rPr>
         <w:t>int</w:t>
       </w:r>
-      <w:proofErr w:type="spellEnd"/>
-      <w:proofErr w:type="gramEnd"/>
       <w:r>
         <w:rPr>
           <w:rFonts w:ascii="Courier New" w:hAnsi="Courier New" w:cs="Courier New"/>
@@ -145,29 +139,7 @@
           <w:szCs w:val="20"/>
           <w:lang w:val="en-GB"/>
         </w:rPr>
-        <w:t xml:space="preserve"> </w:t>
-      </w:r>
-      <w:proofErr w:type="spellStart"/>
-      <w:r>
-        <w:rPr>
-          <w:rFonts w:ascii="Courier New" w:hAnsi="Courier New" w:cs="Courier New"/>
-          <w:color w:val="000000"/>
-          <w:sz w:val="20"/>
-          <w:szCs w:val="20"/>
-          <w:lang w:val="en-GB"/>
-        </w:rPr>
-        <w:t>getNumero</w:t>
-      </w:r>
-      <w:proofErr w:type="spellEnd"/>
-      <w:r>
-        <w:rPr>
-          <w:rFonts w:ascii="Courier New" w:hAnsi="Courier New" w:cs="Courier New"/>
-          <w:color w:val="000000"/>
-          <w:sz w:val="20"/>
-          <w:szCs w:val="20"/>
-          <w:lang w:val="en-GB"/>
-        </w:rPr>
-        <w:t>();</w:t>
+        <w:t xml:space="preserve"> getNumero();</w:t>
       </w:r>
     </w:p>
     <w:p>
@@ -193,7 +165,6 @@
         </w:rPr>
         <w:t>// [</w:t>
       </w:r>
-      <w:proofErr w:type="spellStart"/>
       <w:r>
         <w:rPr>
           <w:rFonts w:ascii="Courier New" w:hAnsi="Courier New" w:cs="Courier New"/>
@@ -205,7 +176,6 @@
         </w:rPr>
         <w:t>const</w:t>
       </w:r>
-      <w:proofErr w:type="spellEnd"/>
       <w:r>
         <w:rPr>
           <w:rFonts w:ascii="Courier New" w:hAnsi="Courier New" w:cs="Courier New"/>
@@ -230,8 +200,6 @@
           <w:lang w:val="en-GB"/>
         </w:rPr>
       </w:pPr>
-      <w:proofErr w:type="spellStart"/>
-      <w:proofErr w:type="gramStart"/>
       <w:r>
         <w:rPr>
           <w:rFonts w:ascii="Courier New" w:hAnsi="Courier New" w:cs="Courier New"/>
@@ -244,8 +212,6 @@
         </w:rPr>
         <w:t>int</w:t>
       </w:r>
-      <w:proofErr w:type="spellEnd"/>
-      <w:proofErr w:type="gramEnd"/>
       <w:r>
         <w:rPr>
           <w:rFonts w:ascii="Courier New" w:hAnsi="Courier New" w:cs="Courier New"/>
@@ -254,29 +220,7 @@
           <w:szCs w:val="20"/>
           <w:lang w:val="en-GB"/>
         </w:rPr>
-        <w:t xml:space="preserve"> </w:t>
-      </w:r>
-      <w:proofErr w:type="spellStart"/>
-      <w:r>
-        <w:rPr>
-          <w:rFonts w:ascii="Courier New" w:hAnsi="Courier New" w:cs="Courier New"/>
-          <w:color w:val="000000"/>
-          <w:sz w:val="20"/>
-          <w:szCs w:val="20"/>
-          <w:lang w:val="en-GB"/>
-        </w:rPr>
-        <w:t>getX</w:t>
-      </w:r>
-      <w:proofErr w:type="spellEnd"/>
-      <w:r>
-        <w:rPr>
-          <w:rFonts w:ascii="Courier New" w:hAnsi="Courier New" w:cs="Courier New"/>
-          <w:color w:val="000000"/>
-          <w:sz w:val="20"/>
-          <w:szCs w:val="20"/>
-          <w:lang w:val="en-GB"/>
-        </w:rPr>
-        <w:t>();</w:t>
+        <w:t xml:space="preserve"> getX();</w:t>
       </w:r>
     </w:p>
     <w:p>
@@ -302,7 +246,6 @@
         </w:rPr>
         <w:t>// [</w:t>
       </w:r>
-      <w:proofErr w:type="spellStart"/>
       <w:r>
         <w:rPr>
           <w:rFonts w:ascii="Courier New" w:hAnsi="Courier New" w:cs="Courier New"/>
@@ -314,7 +257,6 @@
         </w:rPr>
         <w:t>const</w:t>
       </w:r>
-      <w:proofErr w:type="spellEnd"/>
       <w:r>
         <w:rPr>
           <w:rFonts w:ascii="Courier New" w:hAnsi="Courier New" w:cs="Courier New"/>
@@ -339,8 +281,6 @@
           <w:lang w:val="en-GB"/>
         </w:rPr>
       </w:pPr>
-      <w:proofErr w:type="spellStart"/>
-      <w:proofErr w:type="gramStart"/>
       <w:r>
         <w:rPr>
           <w:rFonts w:ascii="Courier New" w:hAnsi="Courier New" w:cs="Courier New"/>
@@ -353,8 +293,6 @@
         </w:rPr>
         <w:t>int</w:t>
       </w:r>
-      <w:proofErr w:type="spellEnd"/>
-      <w:proofErr w:type="gramEnd"/>
       <w:r>
         <w:rPr>
           <w:rFonts w:ascii="Courier New" w:hAnsi="Courier New" w:cs="Courier New"/>
@@ -363,29 +301,7 @@
           <w:szCs w:val="20"/>
           <w:lang w:val="en-GB"/>
         </w:rPr>
-        <w:t xml:space="preserve"> </w:t>
-      </w:r>
-      <w:proofErr w:type="spellStart"/>
-      <w:r>
-        <w:rPr>
-          <w:rFonts w:ascii="Courier New" w:hAnsi="Courier New" w:cs="Courier New"/>
-          <w:color w:val="000000"/>
-          <w:sz w:val="20"/>
-          <w:szCs w:val="20"/>
-          <w:lang w:val="en-GB"/>
-        </w:rPr>
-        <w:t>getY</w:t>
-      </w:r>
-      <w:proofErr w:type="spellEnd"/>
-      <w:r>
-        <w:rPr>
-          <w:rFonts w:ascii="Courier New" w:hAnsi="Courier New" w:cs="Courier New"/>
-          <w:color w:val="000000"/>
-          <w:sz w:val="20"/>
-          <w:szCs w:val="20"/>
-          <w:lang w:val="en-GB"/>
-        </w:rPr>
-        <w:t>();</w:t>
+        <w:t xml:space="preserve"> getY();</w:t>
       </w:r>
     </w:p>
     <w:p>
@@ -411,7 +327,6 @@
         </w:rPr>
         <w:t>// [</w:t>
       </w:r>
-      <w:proofErr w:type="spellStart"/>
       <w:r>
         <w:rPr>
           <w:rFonts w:ascii="Courier New" w:hAnsi="Courier New" w:cs="Courier New"/>
@@ -423,7 +338,6 @@
         </w:rPr>
         <w:t>const</w:t>
       </w:r>
-      <w:proofErr w:type="spellEnd"/>
       <w:r>
         <w:rPr>
           <w:rFonts w:ascii="Courier New" w:hAnsi="Courier New" w:cs="Courier New"/>
@@ -448,8 +362,6 @@
           <w:lang w:val="en-GB"/>
         </w:rPr>
       </w:pPr>
-      <w:proofErr w:type="spellStart"/>
-      <w:proofErr w:type="gramStart"/>
       <w:r>
         <w:rPr>
           <w:rFonts w:ascii="Courier New" w:hAnsi="Courier New" w:cs="Courier New"/>
@@ -462,8 +374,6 @@
         </w:rPr>
         <w:t>int</w:t>
       </w:r>
-      <w:proofErr w:type="spellEnd"/>
-      <w:proofErr w:type="gramEnd"/>
       <w:r>
         <w:rPr>
           <w:rFonts w:ascii="Courier New" w:hAnsi="Courier New" w:cs="Courier New"/>
@@ -472,46 +382,22 @@
           <w:szCs w:val="20"/>
           <w:lang w:val="en-GB"/>
         </w:rPr>
-        <w:t xml:space="preserve"> </w:t>
-      </w:r>
-      <w:proofErr w:type="spellStart"/>
-      <w:r>
-        <w:rPr>
-          <w:rFonts w:ascii="Courier New" w:hAnsi="Courier New" w:cs="Courier New"/>
-          <w:color w:val="000000"/>
-          <w:sz w:val="20"/>
-          <w:szCs w:val="20"/>
-          <w:lang w:val="en-GB"/>
-        </w:rPr>
-        <w:t>getAmplitude</w:t>
-      </w:r>
-      <w:proofErr w:type="spellEnd"/>
-      <w:r>
-        <w:rPr>
-          <w:rFonts w:ascii="Courier New" w:hAnsi="Courier New" w:cs="Courier New"/>
-          <w:color w:val="000000"/>
-          <w:sz w:val="20"/>
-          <w:szCs w:val="20"/>
-          <w:lang w:val="en-GB"/>
-        </w:rPr>
-        <w:t>();</w:t>
-      </w:r>
-    </w:p>
-    <w:p>
-      <w:pPr>
-        <w:autoSpaceDE w:val="0"/>
-        <w:autoSpaceDN w:val="0"/>
-        <w:adjustRightInd w:val="0"/>
-        <w:spacing w:after="0" w:line="240" w:lineRule="auto"/>
-        <w:rPr>
-          <w:rFonts w:ascii="Courier New" w:hAnsi="Courier New" w:cs="Courier New"/>
-          <w:sz w:val="20"/>
-          <w:szCs w:val="20"/>
-          <w:lang w:val="en-GB"/>
-        </w:rPr>
-      </w:pPr>
-      <w:proofErr w:type="spellStart"/>
-      <w:proofErr w:type="gramStart"/>
+        <w:t xml:space="preserve"> getAmplitude();</w:t>
+      </w:r>
+    </w:p>
+    <w:p>
+      <w:pPr>
+        <w:autoSpaceDE w:val="0"/>
+        <w:autoSpaceDN w:val="0"/>
+        <w:adjustRightInd w:val="0"/>
+        <w:spacing w:after="0" w:line="240" w:lineRule="auto"/>
+        <w:rPr>
+          <w:rFonts w:ascii="Courier New" w:hAnsi="Courier New" w:cs="Courier New"/>
+          <w:sz w:val="20"/>
+          <w:szCs w:val="20"/>
+          <w:lang w:val="en-GB"/>
+        </w:rPr>
+      </w:pPr>
       <w:r>
         <w:rPr>
           <w:rFonts w:ascii="Courier New" w:hAnsi="Courier New" w:cs="Courier New"/>
@@ -524,8 +410,6 @@
         </w:rPr>
         <w:t>int</w:t>
       </w:r>
-      <w:proofErr w:type="spellEnd"/>
-      <w:proofErr w:type="gramEnd"/>
       <w:r>
         <w:rPr>
           <w:rFonts w:ascii="Courier New" w:hAnsi="Courier New" w:cs="Courier New"/>
@@ -534,46 +418,22 @@
           <w:szCs w:val="20"/>
           <w:lang w:val="en-GB"/>
         </w:rPr>
-        <w:t xml:space="preserve"> </w:t>
-      </w:r>
-      <w:proofErr w:type="spellStart"/>
-      <w:r>
-        <w:rPr>
-          <w:rFonts w:ascii="Courier New" w:hAnsi="Courier New" w:cs="Courier New"/>
-          <w:color w:val="000000"/>
-          <w:sz w:val="20"/>
-          <w:szCs w:val="20"/>
-          <w:lang w:val="en-GB"/>
-        </w:rPr>
-        <w:t>getCompteARebours</w:t>
-      </w:r>
-      <w:proofErr w:type="spellEnd"/>
-      <w:r>
-        <w:rPr>
-          <w:rFonts w:ascii="Courier New" w:hAnsi="Courier New" w:cs="Courier New"/>
-          <w:color w:val="000000"/>
-          <w:sz w:val="20"/>
-          <w:szCs w:val="20"/>
-          <w:lang w:val="en-GB"/>
-        </w:rPr>
-        <w:t>();</w:t>
-      </w:r>
-    </w:p>
-    <w:p>
-      <w:pPr>
-        <w:autoSpaceDE w:val="0"/>
-        <w:autoSpaceDN w:val="0"/>
-        <w:adjustRightInd w:val="0"/>
-        <w:spacing w:after="0" w:line="240" w:lineRule="auto"/>
-        <w:rPr>
-          <w:rFonts w:ascii="Courier New" w:hAnsi="Courier New" w:cs="Courier New"/>
-          <w:sz w:val="20"/>
-          <w:szCs w:val="20"/>
-          <w:lang w:val="en-GB"/>
-        </w:rPr>
-      </w:pPr>
-      <w:proofErr w:type="spellStart"/>
-      <w:proofErr w:type="gramStart"/>
+        <w:t xml:space="preserve"> getCompteARebours();</w:t>
+      </w:r>
+    </w:p>
+    <w:p>
+      <w:pPr>
+        <w:autoSpaceDE w:val="0"/>
+        <w:autoSpaceDN w:val="0"/>
+        <w:adjustRightInd w:val="0"/>
+        <w:spacing w:after="0" w:line="240" w:lineRule="auto"/>
+        <w:rPr>
+          <w:rFonts w:ascii="Courier New" w:hAnsi="Courier New" w:cs="Courier New"/>
+          <w:sz w:val="20"/>
+          <w:szCs w:val="20"/>
+          <w:lang w:val="en-GB"/>
+        </w:rPr>
+      </w:pPr>
       <w:r>
         <w:rPr>
           <w:rFonts w:ascii="Courier New" w:hAnsi="Courier New" w:cs="Courier New"/>
@@ -586,8 +446,6 @@
         </w:rPr>
         <w:t>boolean</w:t>
       </w:r>
-      <w:proofErr w:type="spellEnd"/>
-      <w:proofErr w:type="gramEnd"/>
       <w:r>
         <w:rPr>
           <w:rFonts w:ascii="Courier New" w:hAnsi="Courier New" w:cs="Courier New"/>
@@ -596,29 +454,7 @@
           <w:szCs w:val="20"/>
           <w:lang w:val="en-GB"/>
         </w:rPr>
-        <w:t xml:space="preserve"> </w:t>
-      </w:r>
-      <w:proofErr w:type="spellStart"/>
-      <w:r>
-        <w:rPr>
-          <w:rFonts w:ascii="Courier New" w:hAnsi="Courier New" w:cs="Courier New"/>
-          <w:color w:val="000000"/>
-          <w:sz w:val="20"/>
-          <w:szCs w:val="20"/>
-          <w:lang w:val="en-GB"/>
-        </w:rPr>
-        <w:t>vaExploser</w:t>
-      </w:r>
-      <w:proofErr w:type="spellEnd"/>
-      <w:r>
-        <w:rPr>
-          <w:rFonts w:ascii="Courier New" w:hAnsi="Courier New" w:cs="Courier New"/>
-          <w:color w:val="000000"/>
-          <w:sz w:val="20"/>
-          <w:szCs w:val="20"/>
-          <w:lang w:val="en-GB"/>
-        </w:rPr>
-        <w:t>();</w:t>
+        <w:t xml:space="preserve"> vaExploser();</w:t>
       </w:r>
     </w:p>
     <w:p>
@@ -680,121 +516,31 @@
           <w:szCs w:val="20"/>
           <w:lang w:val="en-GB"/>
         </w:rPr>
-        <w:t xml:space="preserve">// 0 &lt;= </w:t>
-      </w:r>
-      <w:proofErr w:type="spellStart"/>
-      <w:proofErr w:type="gramStart"/>
-      <w:r>
-        <w:rPr>
-          <w:rFonts w:ascii="Courier New" w:hAnsi="Courier New" w:cs="Courier New"/>
-          <w:color w:val="3F7F5F"/>
-          <w:sz w:val="20"/>
-          <w:szCs w:val="20"/>
-          <w:lang w:val="en-GB"/>
-        </w:rPr>
-        <w:t>getCompteARebours</w:t>
-      </w:r>
-      <w:proofErr w:type="spellEnd"/>
-      <w:r>
-        <w:rPr>
-          <w:rFonts w:ascii="Courier New" w:hAnsi="Courier New" w:cs="Courier New"/>
-          <w:color w:val="3F7F5F"/>
-          <w:sz w:val="20"/>
-          <w:szCs w:val="20"/>
-          <w:lang w:val="en-GB"/>
-        </w:rPr>
-        <w:t>(</w:t>
-      </w:r>
-      <w:proofErr w:type="gramEnd"/>
-      <w:r>
-        <w:rPr>
-          <w:rFonts w:ascii="Courier New" w:hAnsi="Courier New" w:cs="Courier New"/>
-          <w:color w:val="3F7F5F"/>
-          <w:sz w:val="20"/>
-          <w:szCs w:val="20"/>
-          <w:lang w:val="en-GB"/>
-        </w:rPr>
-        <w:t>B) &lt;= 10</w:t>
-      </w:r>
-    </w:p>
-    <w:p>
-      <w:pPr>
-        <w:autoSpaceDE w:val="0"/>
-        <w:autoSpaceDN w:val="0"/>
-        <w:adjustRightInd w:val="0"/>
-        <w:spacing w:after="0" w:line="240" w:lineRule="auto"/>
-        <w:rPr>
-          <w:rFonts w:ascii="Courier New" w:hAnsi="Courier New" w:cs="Courier New"/>
-          <w:sz w:val="20"/>
-          <w:szCs w:val="20"/>
-          <w:lang w:val="en-GB"/>
-        </w:rPr>
-      </w:pPr>
-      <w:r>
-        <w:rPr>
-          <w:rFonts w:ascii="Courier New" w:hAnsi="Courier New" w:cs="Courier New"/>
-          <w:color w:val="3F7F5F"/>
-          <w:sz w:val="20"/>
-          <w:szCs w:val="20"/>
-          <w:lang w:val="en-GB"/>
-        </w:rPr>
-        <w:t xml:space="preserve">// </w:t>
-      </w:r>
-      <w:proofErr w:type="spellStart"/>
-      <w:proofErr w:type="gramStart"/>
-      <w:r>
-        <w:rPr>
-          <w:rFonts w:ascii="Courier New" w:hAnsi="Courier New" w:cs="Courier New"/>
-          <w:color w:val="3F7F5F"/>
-          <w:sz w:val="20"/>
-          <w:szCs w:val="20"/>
-          <w:lang w:val="en-GB"/>
-        </w:rPr>
-        <w:t>vaExploser</w:t>
-      </w:r>
-      <w:proofErr w:type="spellEnd"/>
-      <w:r>
-        <w:rPr>
-          <w:rFonts w:ascii="Courier New" w:hAnsi="Courier New" w:cs="Courier New"/>
-          <w:color w:val="3F7F5F"/>
-          <w:sz w:val="20"/>
-          <w:szCs w:val="20"/>
-          <w:lang w:val="en-GB"/>
-        </w:rPr>
-        <w:t>(</w:t>
-      </w:r>
-      <w:proofErr w:type="gramEnd"/>
-      <w:r>
-        <w:rPr>
-          <w:rFonts w:ascii="Courier New" w:hAnsi="Courier New" w:cs="Courier New"/>
-          <w:color w:val="3F7F5F"/>
-          <w:sz w:val="20"/>
-          <w:szCs w:val="20"/>
-          <w:lang w:val="en-GB"/>
-        </w:rPr>
-        <w:t>B) = (</w:t>
-      </w:r>
-      <w:proofErr w:type="spellStart"/>
-      <w:r>
-        <w:rPr>
-          <w:rFonts w:ascii="Courier New" w:hAnsi="Courier New" w:cs="Courier New"/>
-          <w:color w:val="3F7F5F"/>
-          <w:sz w:val="20"/>
-          <w:szCs w:val="20"/>
-          <w:lang w:val="en-GB"/>
-        </w:rPr>
-        <w:t>getCompteARebours</w:t>
-      </w:r>
-      <w:proofErr w:type="spellEnd"/>
-      <w:r>
-        <w:rPr>
-          <w:rFonts w:ascii="Courier New" w:hAnsi="Courier New" w:cs="Courier New"/>
-          <w:color w:val="3F7F5F"/>
-          <w:sz w:val="20"/>
-          <w:szCs w:val="20"/>
-          <w:lang w:val="en-GB"/>
-        </w:rPr>
-        <w:t>(B) = 0)</w:t>
+        <w:t>// 0 &lt;= getCompteARebours(B) &lt;= 10</w:t>
+      </w:r>
+    </w:p>
+    <w:p>
+      <w:pPr>
+        <w:autoSpaceDE w:val="0"/>
+        <w:autoSpaceDN w:val="0"/>
+        <w:adjustRightInd w:val="0"/>
+        <w:spacing w:after="0" w:line="240" w:lineRule="auto"/>
+        <w:rPr>
+          <w:rFonts w:ascii="Courier New" w:hAnsi="Courier New" w:cs="Courier New"/>
+          <w:sz w:val="20"/>
+          <w:szCs w:val="20"/>
+          <w:lang w:val="en-GB"/>
+        </w:rPr>
+      </w:pPr>
+      <w:r>
+        <w:rPr>
+          <w:rFonts w:ascii="Courier New" w:hAnsi="Courier New" w:cs="Courier New"/>
+          <w:color w:val="3F7F5F"/>
+          <w:sz w:val="20"/>
+          <w:szCs w:val="20"/>
+          <w:lang w:val="en-GB"/>
+        </w:rPr>
+        <w:t>// vaExploser(B) = (getCompteARebours(B) = 0)</w:t>
       </w:r>
     </w:p>
     <w:p>
@@ -877,43 +623,8 @@
           <w:szCs w:val="20"/>
           <w:lang w:val="en-GB"/>
         </w:rPr>
-        <w:t xml:space="preserve">// \post </w:t>
-      </w:r>
-      <w:proofErr w:type="spellStart"/>
-      <w:proofErr w:type="gramStart"/>
-      <w:r>
-        <w:rPr>
-          <w:rFonts w:ascii="Courier New" w:hAnsi="Courier New" w:cs="Courier New"/>
-          <w:color w:val="3F7F5F"/>
-          <w:sz w:val="20"/>
-          <w:szCs w:val="20"/>
-          <w:lang w:val="en-GB"/>
-        </w:rPr>
-        <w:t>getNumero</w:t>
-      </w:r>
-      <w:proofErr w:type="spellEnd"/>
-      <w:r>
-        <w:rPr>
-          <w:rFonts w:ascii="Courier New" w:hAnsi="Courier New" w:cs="Courier New"/>
-          <w:color w:val="3F7F5F"/>
-          <w:sz w:val="20"/>
-          <w:szCs w:val="20"/>
-          <w:lang w:val="en-GB"/>
-        </w:rPr>
-        <w:t>(</w:t>
-      </w:r>
-      <w:proofErr w:type="gramEnd"/>
-      <w:r>
-        <w:rPr>
-          <w:rFonts w:ascii="Courier New" w:hAnsi="Courier New" w:cs="Courier New"/>
-          <w:color w:val="3F7F5F"/>
-          <w:sz w:val="20"/>
-          <w:szCs w:val="20"/>
-          <w:lang w:val="en-GB"/>
-        </w:rPr>
-        <w:t xml:space="preserve">) = </w:t>
-      </w:r>
-      <w:proofErr w:type="spellStart"/>
+        <w:t xml:space="preserve">// \post getNumero() = </w:t>
+      </w:r>
       <w:r>
         <w:rPr>
           <w:rFonts w:ascii="Courier New" w:hAnsi="Courier New" w:cs="Courier New"/>
@@ -925,253 +636,115 @@
         </w:rPr>
         <w:t>num</w:t>
       </w:r>
-      <w:proofErr w:type="spellEnd"/>
-    </w:p>
-    <w:p>
-      <w:pPr>
-        <w:autoSpaceDE w:val="0"/>
-        <w:autoSpaceDN w:val="0"/>
-        <w:adjustRightInd w:val="0"/>
-        <w:spacing w:after="0" w:line="240" w:lineRule="auto"/>
-        <w:rPr>
-          <w:rFonts w:ascii="Courier New" w:hAnsi="Courier New" w:cs="Courier New"/>
-          <w:sz w:val="20"/>
-          <w:szCs w:val="20"/>
-          <w:lang w:val="en-GB"/>
-        </w:rPr>
-      </w:pPr>
-      <w:r>
-        <w:rPr>
-          <w:rFonts w:ascii="Courier New" w:hAnsi="Courier New" w:cs="Courier New"/>
-          <w:color w:val="3F7F5F"/>
-          <w:sz w:val="20"/>
-          <w:szCs w:val="20"/>
-          <w:lang w:val="en-GB"/>
-        </w:rPr>
-        <w:t xml:space="preserve">// \post </w:t>
-      </w:r>
-      <w:proofErr w:type="spellStart"/>
-      <w:proofErr w:type="gramStart"/>
-      <w:r>
-        <w:rPr>
-          <w:rFonts w:ascii="Courier New" w:hAnsi="Courier New" w:cs="Courier New"/>
-          <w:color w:val="3F7F5F"/>
-          <w:sz w:val="20"/>
-          <w:szCs w:val="20"/>
-          <w:lang w:val="en-GB"/>
-        </w:rPr>
-        <w:t>getX</w:t>
-      </w:r>
-      <w:proofErr w:type="spellEnd"/>
-      <w:r>
-        <w:rPr>
-          <w:rFonts w:ascii="Courier New" w:hAnsi="Courier New" w:cs="Courier New"/>
-          <w:color w:val="3F7F5F"/>
-          <w:sz w:val="20"/>
-          <w:szCs w:val="20"/>
-          <w:lang w:val="en-GB"/>
-        </w:rPr>
-        <w:t>(</w:t>
-      </w:r>
-      <w:proofErr w:type="gramEnd"/>
-      <w:r>
-        <w:rPr>
-          <w:rFonts w:ascii="Courier New" w:hAnsi="Courier New" w:cs="Courier New"/>
-          <w:color w:val="3F7F5F"/>
-          <w:sz w:val="20"/>
-          <w:szCs w:val="20"/>
-          <w:lang w:val="en-GB"/>
-        </w:rPr>
-        <w:t>) = x</w:t>
-      </w:r>
-    </w:p>
-    <w:p>
-      <w:pPr>
-        <w:autoSpaceDE w:val="0"/>
-        <w:autoSpaceDN w:val="0"/>
-        <w:adjustRightInd w:val="0"/>
-        <w:spacing w:after="0" w:line="240" w:lineRule="auto"/>
-        <w:rPr>
-          <w:rFonts w:ascii="Courier New" w:hAnsi="Courier New" w:cs="Courier New"/>
-          <w:sz w:val="20"/>
-          <w:szCs w:val="20"/>
-          <w:lang w:val="en-GB"/>
-        </w:rPr>
-      </w:pPr>
-      <w:r>
-        <w:rPr>
-          <w:rFonts w:ascii="Courier New" w:hAnsi="Courier New" w:cs="Courier New"/>
-          <w:color w:val="3F7F5F"/>
-          <w:sz w:val="20"/>
-          <w:szCs w:val="20"/>
-          <w:lang w:val="en-GB"/>
-        </w:rPr>
-        <w:t xml:space="preserve">// \post </w:t>
-      </w:r>
-      <w:proofErr w:type="spellStart"/>
-      <w:proofErr w:type="gramStart"/>
-      <w:r>
-        <w:rPr>
-          <w:rFonts w:ascii="Courier New" w:hAnsi="Courier New" w:cs="Courier New"/>
-          <w:color w:val="3F7F5F"/>
-          <w:sz w:val="20"/>
-          <w:szCs w:val="20"/>
-          <w:lang w:val="en-GB"/>
-        </w:rPr>
-        <w:t>getY</w:t>
-      </w:r>
-      <w:proofErr w:type="spellEnd"/>
-      <w:r>
-        <w:rPr>
-          <w:rFonts w:ascii="Courier New" w:hAnsi="Courier New" w:cs="Courier New"/>
-          <w:color w:val="3F7F5F"/>
-          <w:sz w:val="20"/>
-          <w:szCs w:val="20"/>
-          <w:lang w:val="en-GB"/>
-        </w:rPr>
-        <w:t>(</w:t>
-      </w:r>
-      <w:proofErr w:type="gramEnd"/>
-      <w:r>
-        <w:rPr>
-          <w:rFonts w:ascii="Courier New" w:hAnsi="Courier New" w:cs="Courier New"/>
-          <w:color w:val="3F7F5F"/>
-          <w:sz w:val="20"/>
-          <w:szCs w:val="20"/>
-          <w:lang w:val="en-GB"/>
-        </w:rPr>
-        <w:t>) = y</w:t>
-      </w:r>
-    </w:p>
-    <w:p>
-      <w:pPr>
-        <w:autoSpaceDE w:val="0"/>
-        <w:autoSpaceDN w:val="0"/>
-        <w:adjustRightInd w:val="0"/>
-        <w:spacing w:after="0" w:line="240" w:lineRule="auto"/>
-        <w:rPr>
-          <w:rFonts w:ascii="Courier New" w:hAnsi="Courier New" w:cs="Courier New"/>
-          <w:sz w:val="20"/>
-          <w:szCs w:val="20"/>
-          <w:lang w:val="en-GB"/>
-        </w:rPr>
-      </w:pPr>
-      <w:r>
-        <w:rPr>
-          <w:rFonts w:ascii="Courier New" w:hAnsi="Courier New" w:cs="Courier New"/>
-          <w:color w:val="3F7F5F"/>
-          <w:sz w:val="20"/>
-          <w:szCs w:val="20"/>
-          <w:lang w:val="en-GB"/>
-        </w:rPr>
-        <w:t xml:space="preserve">// \post </w:t>
-      </w:r>
-      <w:proofErr w:type="spellStart"/>
-      <w:proofErr w:type="gramStart"/>
-      <w:r>
-        <w:rPr>
-          <w:rFonts w:ascii="Courier New" w:hAnsi="Courier New" w:cs="Courier New"/>
-          <w:color w:val="3F7F5F"/>
-          <w:sz w:val="20"/>
-          <w:szCs w:val="20"/>
-          <w:lang w:val="en-GB"/>
-        </w:rPr>
-        <w:t>getAmplitude</w:t>
-      </w:r>
-      <w:proofErr w:type="spellEnd"/>
-      <w:r>
-        <w:rPr>
-          <w:rFonts w:ascii="Courier New" w:hAnsi="Courier New" w:cs="Courier New"/>
-          <w:color w:val="3F7F5F"/>
-          <w:sz w:val="20"/>
-          <w:szCs w:val="20"/>
-          <w:lang w:val="en-GB"/>
-        </w:rPr>
-        <w:t>(</w:t>
-      </w:r>
-      <w:proofErr w:type="gramEnd"/>
-      <w:r>
-        <w:rPr>
-          <w:rFonts w:ascii="Courier New" w:hAnsi="Courier New" w:cs="Courier New"/>
-          <w:color w:val="3F7F5F"/>
-          <w:sz w:val="20"/>
-          <w:szCs w:val="20"/>
-          <w:lang w:val="en-GB"/>
-        </w:rPr>
-        <w:t>) = amplitude</w:t>
-      </w:r>
-    </w:p>
-    <w:p>
-      <w:pPr>
-        <w:autoSpaceDE w:val="0"/>
-        <w:autoSpaceDN w:val="0"/>
-        <w:adjustRightInd w:val="0"/>
-        <w:spacing w:after="0" w:line="240" w:lineRule="auto"/>
-        <w:rPr>
-          <w:rFonts w:ascii="Courier New" w:hAnsi="Courier New" w:cs="Courier New"/>
-          <w:sz w:val="20"/>
-          <w:szCs w:val="20"/>
-          <w:lang w:val="en-GB"/>
-        </w:rPr>
-      </w:pPr>
-      <w:r>
-        <w:rPr>
-          <w:rFonts w:ascii="Courier New" w:hAnsi="Courier New" w:cs="Courier New"/>
-          <w:color w:val="3F7F5F"/>
-          <w:sz w:val="20"/>
-          <w:szCs w:val="20"/>
-          <w:lang w:val="en-GB"/>
-        </w:rPr>
-        <w:t xml:space="preserve">// \post </w:t>
-      </w:r>
-      <w:proofErr w:type="spellStart"/>
-      <w:proofErr w:type="gramStart"/>
-      <w:r>
-        <w:rPr>
-          <w:rFonts w:ascii="Courier New" w:hAnsi="Courier New" w:cs="Courier New"/>
-          <w:color w:val="3F7F5F"/>
-          <w:sz w:val="20"/>
-          <w:szCs w:val="20"/>
-          <w:lang w:val="en-GB"/>
-        </w:rPr>
-        <w:t>getCompteARebours</w:t>
-      </w:r>
-      <w:proofErr w:type="spellEnd"/>
-      <w:r>
-        <w:rPr>
-          <w:rFonts w:ascii="Courier New" w:hAnsi="Courier New" w:cs="Courier New"/>
-          <w:color w:val="3F7F5F"/>
-          <w:sz w:val="20"/>
-          <w:szCs w:val="20"/>
-          <w:lang w:val="en-GB"/>
-        </w:rPr>
-        <w:t>(</w:t>
-      </w:r>
-      <w:proofErr w:type="gramEnd"/>
-      <w:r>
-        <w:rPr>
-          <w:rFonts w:ascii="Courier New" w:hAnsi="Courier New" w:cs="Courier New"/>
-          <w:color w:val="3F7F5F"/>
-          <w:sz w:val="20"/>
-          <w:szCs w:val="20"/>
-          <w:lang w:val="en-GB"/>
-        </w:rPr>
-        <w:t>) = 10</w:t>
-      </w:r>
-    </w:p>
-    <w:p>
-      <w:pPr>
-        <w:autoSpaceDE w:val="0"/>
-        <w:autoSpaceDN w:val="0"/>
-        <w:adjustRightInd w:val="0"/>
-        <w:spacing w:after="0" w:line="240" w:lineRule="auto"/>
-        <w:rPr>
-          <w:rFonts w:ascii="Courier New" w:hAnsi="Courier New" w:cs="Courier New"/>
-          <w:sz w:val="20"/>
-          <w:szCs w:val="20"/>
-        </w:rPr>
-      </w:pPr>
-      <w:proofErr w:type="spellStart"/>
+    </w:p>
+    <w:p>
+      <w:pPr>
+        <w:autoSpaceDE w:val="0"/>
+        <w:autoSpaceDN w:val="0"/>
+        <w:adjustRightInd w:val="0"/>
+        <w:spacing w:after="0" w:line="240" w:lineRule="auto"/>
+        <w:rPr>
+          <w:rFonts w:ascii="Courier New" w:hAnsi="Courier New" w:cs="Courier New"/>
+          <w:sz w:val="20"/>
+          <w:szCs w:val="20"/>
+          <w:lang w:val="en-GB"/>
+        </w:rPr>
+      </w:pPr>
+      <w:r>
+        <w:rPr>
+          <w:rFonts w:ascii="Courier New" w:hAnsi="Courier New" w:cs="Courier New"/>
+          <w:color w:val="3F7F5F"/>
+          <w:sz w:val="20"/>
+          <w:szCs w:val="20"/>
+          <w:lang w:val="en-GB"/>
+        </w:rPr>
+        <w:t>// \post getX() = x</w:t>
+      </w:r>
+    </w:p>
+    <w:p>
+      <w:pPr>
+        <w:autoSpaceDE w:val="0"/>
+        <w:autoSpaceDN w:val="0"/>
+        <w:adjustRightInd w:val="0"/>
+        <w:spacing w:after="0" w:line="240" w:lineRule="auto"/>
+        <w:rPr>
+          <w:rFonts w:ascii="Courier New" w:hAnsi="Courier New" w:cs="Courier New"/>
+          <w:sz w:val="20"/>
+          <w:szCs w:val="20"/>
+          <w:lang w:val="en-GB"/>
+        </w:rPr>
+      </w:pPr>
+      <w:r>
+        <w:rPr>
+          <w:rFonts w:ascii="Courier New" w:hAnsi="Courier New" w:cs="Courier New"/>
+          <w:color w:val="3F7F5F"/>
+          <w:sz w:val="20"/>
+          <w:szCs w:val="20"/>
+          <w:lang w:val="en-GB"/>
+        </w:rPr>
+        <w:t>// \post getY() = y</w:t>
+      </w:r>
+    </w:p>
+    <w:p>
+      <w:pPr>
+        <w:autoSpaceDE w:val="0"/>
+        <w:autoSpaceDN w:val="0"/>
+        <w:adjustRightInd w:val="0"/>
+        <w:spacing w:after="0" w:line="240" w:lineRule="auto"/>
+        <w:rPr>
+          <w:rFonts w:ascii="Courier New" w:hAnsi="Courier New" w:cs="Courier New"/>
+          <w:sz w:val="20"/>
+          <w:szCs w:val="20"/>
+          <w:lang w:val="en-GB"/>
+        </w:rPr>
+      </w:pPr>
+      <w:r>
+        <w:rPr>
+          <w:rFonts w:ascii="Courier New" w:hAnsi="Courier New" w:cs="Courier New"/>
+          <w:color w:val="3F7F5F"/>
+          <w:sz w:val="20"/>
+          <w:szCs w:val="20"/>
+          <w:lang w:val="en-GB"/>
+        </w:rPr>
+        <w:t>// \post getAmplitude() = amplitude</w:t>
+      </w:r>
+    </w:p>
+    <w:p>
+      <w:pPr>
+        <w:autoSpaceDE w:val="0"/>
+        <w:autoSpaceDN w:val="0"/>
+        <w:adjustRightInd w:val="0"/>
+        <w:spacing w:after="0" w:line="240" w:lineRule="auto"/>
+        <w:rPr>
+          <w:rFonts w:ascii="Courier New" w:hAnsi="Courier New" w:cs="Courier New"/>
+          <w:sz w:val="20"/>
+          <w:szCs w:val="20"/>
+          <w:lang w:val="en-GB"/>
+        </w:rPr>
+      </w:pPr>
+      <w:r>
+        <w:rPr>
+          <w:rFonts w:ascii="Courier New" w:hAnsi="Courier New" w:cs="Courier New"/>
+          <w:color w:val="3F7F5F"/>
+          <w:sz w:val="20"/>
+          <w:szCs w:val="20"/>
+          <w:lang w:val="en-GB"/>
+        </w:rPr>
+        <w:t>// \post getCompteARebours() = 10</w:t>
+      </w:r>
+    </w:p>
+    <w:p>
+      <w:pPr>
+        <w:autoSpaceDE w:val="0"/>
+        <w:autoSpaceDN w:val="0"/>
+        <w:adjustRightInd w:val="0"/>
+        <w:spacing w:after="0" w:line="240" w:lineRule="auto"/>
+        <w:rPr>
+          <w:rFonts w:ascii="Courier New" w:hAnsi="Courier New" w:cs="Courier New"/>
+          <w:sz w:val="20"/>
+          <w:szCs w:val="20"/>
+        </w:rPr>
+      </w:pPr>
       <w:r>
         <w:rPr>
           <w:rFonts w:ascii="Courier New" w:hAnsi="Courier New" w:cs="Courier New"/>
@@ -1183,7 +756,6 @@
         </w:rPr>
         <w:t>void</w:t>
       </w:r>
-      <w:proofErr w:type="spellEnd"/>
       <w:r>
         <w:rPr>
           <w:rFonts w:ascii="Courier New" w:hAnsi="Courier New" w:cs="Courier New"/>
@@ -1191,31 +763,8 @@
           <w:sz w:val="20"/>
           <w:szCs w:val="20"/>
         </w:rPr>
-        <w:t xml:space="preserve"> </w:t>
-      </w:r>
-      <w:proofErr w:type="spellStart"/>
-      <w:proofErr w:type="gramStart"/>
-      <w:r>
-        <w:rPr>
-          <w:rFonts w:ascii="Courier New" w:hAnsi="Courier New" w:cs="Courier New"/>
-          <w:color w:val="000000"/>
-          <w:sz w:val="20"/>
-          <w:szCs w:val="20"/>
-        </w:rPr>
-        <w:t>init</w:t>
-      </w:r>
-      <w:proofErr w:type="spellEnd"/>
-      <w:r>
-        <w:rPr>
-          <w:rFonts w:ascii="Courier New" w:hAnsi="Courier New" w:cs="Courier New"/>
-          <w:color w:val="000000"/>
-          <w:sz w:val="20"/>
-          <w:szCs w:val="20"/>
-        </w:rPr>
-        <w:t>(</w:t>
-      </w:r>
-      <w:proofErr w:type="spellStart"/>
-      <w:proofErr w:type="gramEnd"/>
+        <w:t xml:space="preserve"> init(</w:t>
+      </w:r>
       <w:r>
         <w:rPr>
           <w:rFonts w:ascii="Courier New" w:hAnsi="Courier New" w:cs="Courier New"/>
@@ -1227,7 +776,6 @@
         </w:rPr>
         <w:t>int</w:t>
       </w:r>
-      <w:proofErr w:type="spellEnd"/>
       <w:r>
         <w:rPr>
           <w:rFonts w:ascii="Courier New" w:hAnsi="Courier New" w:cs="Courier New"/>
@@ -1235,29 +783,8 @@
           <w:sz w:val="20"/>
           <w:szCs w:val="20"/>
         </w:rPr>
-        <w:t xml:space="preserve"> </w:t>
-      </w:r>
-      <w:proofErr w:type="spellStart"/>
-      <w:r>
-        <w:rPr>
-          <w:rFonts w:ascii="Courier New" w:hAnsi="Courier New" w:cs="Courier New"/>
-          <w:color w:val="000000"/>
-          <w:sz w:val="20"/>
-          <w:szCs w:val="20"/>
-        </w:rPr>
-        <w:t>num</w:t>
-      </w:r>
-      <w:proofErr w:type="spellEnd"/>
-      <w:r>
-        <w:rPr>
-          <w:rFonts w:ascii="Courier New" w:hAnsi="Courier New" w:cs="Courier New"/>
-          <w:color w:val="000000"/>
-          <w:sz w:val="20"/>
-          <w:szCs w:val="20"/>
-        </w:rPr>
-        <w:t xml:space="preserve">, </w:t>
-      </w:r>
-      <w:proofErr w:type="spellStart"/>
+        <w:t xml:space="preserve"> num, </w:t>
+      </w:r>
       <w:r>
         <w:rPr>
           <w:rFonts w:ascii="Courier New" w:hAnsi="Courier New" w:cs="Courier New"/>
@@ -1269,7 +796,6 @@
         </w:rPr>
         <w:t>int</w:t>
       </w:r>
-      <w:proofErr w:type="spellEnd"/>
       <w:r>
         <w:rPr>
           <w:rFonts w:ascii="Courier New" w:hAnsi="Courier New" w:cs="Courier New"/>
@@ -1279,7 +805,6 @@
         </w:rPr>
         <w:t xml:space="preserve"> x, </w:t>
       </w:r>
-      <w:proofErr w:type="spellStart"/>
       <w:r>
         <w:rPr>
           <w:rFonts w:ascii="Courier New" w:hAnsi="Courier New" w:cs="Courier New"/>
@@ -1291,7 +816,6 @@
         </w:rPr>
         <w:t>int</w:t>
       </w:r>
-      <w:proofErr w:type="spellEnd"/>
       <w:r>
         <w:rPr>
           <w:rFonts w:ascii="Courier New" w:hAnsi="Courier New" w:cs="Courier New"/>
@@ -1301,7 +825,6 @@
         </w:rPr>
         <w:t xml:space="preserve"> y, </w:t>
       </w:r>
-      <w:proofErr w:type="spellStart"/>
       <w:r>
         <w:rPr>
           <w:rFonts w:ascii="Courier New" w:hAnsi="Courier New" w:cs="Courier New"/>
@@ -1313,7 +836,6 @@
         </w:rPr>
         <w:t>int</w:t>
       </w:r>
-      <w:proofErr w:type="spellEnd"/>
       <w:r>
         <w:rPr>
           <w:rFonts w:ascii="Courier New" w:hAnsi="Courier New" w:cs="Courier New"/>
@@ -1381,121 +903,31 @@
           <w:szCs w:val="20"/>
           <w:lang w:val="en-GB"/>
         </w:rPr>
-        <w:t xml:space="preserve"> </w:t>
-      </w:r>
-      <w:proofErr w:type="spellStart"/>
-      <w:proofErr w:type="gramStart"/>
-      <w:r>
-        <w:rPr>
-          <w:rFonts w:ascii="Courier New" w:hAnsi="Courier New" w:cs="Courier New"/>
-          <w:color w:val="3F7F5F"/>
-          <w:sz w:val="20"/>
-          <w:szCs w:val="20"/>
-          <w:lang w:val="en-GB"/>
-        </w:rPr>
-        <w:t>getCompteARebours</w:t>
-      </w:r>
-      <w:proofErr w:type="spellEnd"/>
-      <w:r>
-        <w:rPr>
-          <w:rFonts w:ascii="Courier New" w:hAnsi="Courier New" w:cs="Courier New"/>
-          <w:color w:val="3F7F5F"/>
-          <w:sz w:val="20"/>
-          <w:szCs w:val="20"/>
-          <w:lang w:val="en-GB"/>
-        </w:rPr>
-        <w:t>(</w:t>
-      </w:r>
-      <w:proofErr w:type="gramEnd"/>
-      <w:r>
-        <w:rPr>
-          <w:rFonts w:ascii="Courier New" w:hAnsi="Courier New" w:cs="Courier New"/>
-          <w:color w:val="3F7F5F"/>
-          <w:sz w:val="20"/>
-          <w:szCs w:val="20"/>
-          <w:lang w:val="en-GB"/>
-        </w:rPr>
-        <w:t xml:space="preserve">) != 0 </w:t>
-      </w:r>
-    </w:p>
-    <w:p>
-      <w:pPr>
-        <w:autoSpaceDE w:val="0"/>
-        <w:autoSpaceDN w:val="0"/>
-        <w:adjustRightInd w:val="0"/>
-        <w:spacing w:after="0" w:line="240" w:lineRule="auto"/>
-        <w:rPr>
-          <w:rFonts w:ascii="Courier New" w:hAnsi="Courier New" w:cs="Courier New"/>
-          <w:sz w:val="20"/>
-          <w:szCs w:val="20"/>
-          <w:lang w:val="en-GB"/>
-        </w:rPr>
-      </w:pPr>
-      <w:r>
-        <w:rPr>
-          <w:rFonts w:ascii="Courier New" w:hAnsi="Courier New" w:cs="Courier New"/>
-          <w:color w:val="3F7F5F"/>
-          <w:sz w:val="20"/>
-          <w:szCs w:val="20"/>
-          <w:lang w:val="en-GB"/>
-        </w:rPr>
-        <w:t xml:space="preserve">// \post </w:t>
-      </w:r>
-      <w:proofErr w:type="spellStart"/>
-      <w:proofErr w:type="gramStart"/>
-      <w:r>
-        <w:rPr>
-          <w:rFonts w:ascii="Courier New" w:hAnsi="Courier New" w:cs="Courier New"/>
-          <w:color w:val="3F7F5F"/>
-          <w:sz w:val="20"/>
-          <w:szCs w:val="20"/>
-          <w:lang w:val="en-GB"/>
-        </w:rPr>
-        <w:t>getNumero</w:t>
-      </w:r>
-      <w:proofErr w:type="spellEnd"/>
-      <w:r>
-        <w:rPr>
-          <w:rFonts w:ascii="Courier New" w:hAnsi="Courier New" w:cs="Courier New"/>
-          <w:color w:val="3F7F5F"/>
-          <w:sz w:val="20"/>
-          <w:szCs w:val="20"/>
-          <w:lang w:val="en-GB"/>
-        </w:rPr>
-        <w:t>(</w:t>
-      </w:r>
-      <w:proofErr w:type="gramEnd"/>
-      <w:r>
-        <w:rPr>
-          <w:rFonts w:ascii="Courier New" w:hAnsi="Courier New" w:cs="Courier New"/>
-          <w:color w:val="3F7F5F"/>
-          <w:sz w:val="20"/>
-          <w:szCs w:val="20"/>
-          <w:lang w:val="en-GB"/>
-        </w:rPr>
-        <w:t xml:space="preserve">) = </w:t>
-      </w:r>
-      <w:proofErr w:type="spellStart"/>
-      <w:r>
-        <w:rPr>
-          <w:rFonts w:ascii="Courier New" w:hAnsi="Courier New" w:cs="Courier New"/>
-          <w:color w:val="3F7F5F"/>
-          <w:sz w:val="20"/>
-          <w:szCs w:val="20"/>
-          <w:lang w:val="en-GB"/>
-        </w:rPr>
-        <w:t>getNumero</w:t>
-      </w:r>
-      <w:proofErr w:type="spellEnd"/>
-      <w:r>
-        <w:rPr>
-          <w:rFonts w:ascii="Courier New" w:hAnsi="Courier New" w:cs="Courier New"/>
-          <w:color w:val="3F7F5F"/>
-          <w:sz w:val="20"/>
-          <w:szCs w:val="20"/>
-          <w:lang w:val="en-GB"/>
-        </w:rPr>
-        <w:t>()</w:t>
+        <w:t xml:space="preserve"> getCompteARebours() != 0 </w:t>
+      </w:r>
+    </w:p>
+    <w:p>
+      <w:pPr>
+        <w:autoSpaceDE w:val="0"/>
+        <w:autoSpaceDN w:val="0"/>
+        <w:adjustRightInd w:val="0"/>
+        <w:spacing w:after="0" w:line="240" w:lineRule="auto"/>
+        <w:rPr>
+          <w:rFonts w:ascii="Courier New" w:hAnsi="Courier New" w:cs="Courier New"/>
+          <w:sz w:val="20"/>
+          <w:szCs w:val="20"/>
+          <w:lang w:val="en-GB"/>
+        </w:rPr>
+      </w:pPr>
+      <w:r>
+        <w:rPr>
+          <w:rFonts w:ascii="Courier New" w:hAnsi="Courier New" w:cs="Courier New"/>
+          <w:color w:val="3F7F5F"/>
+          <w:sz w:val="20"/>
+          <w:szCs w:val="20"/>
+          <w:lang w:val="en-GB"/>
+        </w:rPr>
+        <w:t>// \post getNumero() = getNumero()</w:t>
       </w:r>
       <w:r>
         <w:rPr>
@@ -1530,63 +962,7 @@
           <w:szCs w:val="20"/>
           <w:lang w:val="en-GB"/>
         </w:rPr>
-        <w:t xml:space="preserve">// \post </w:t>
-      </w:r>
-      <w:proofErr w:type="spellStart"/>
-      <w:proofErr w:type="gramStart"/>
-      <w:r>
-        <w:rPr>
-          <w:rFonts w:ascii="Courier New" w:hAnsi="Courier New" w:cs="Courier New"/>
-          <w:color w:val="3F7F5F"/>
-          <w:sz w:val="20"/>
-          <w:szCs w:val="20"/>
-          <w:lang w:val="en-GB"/>
-        </w:rPr>
-        <w:t>getX</w:t>
-      </w:r>
-      <w:proofErr w:type="spellEnd"/>
-      <w:r>
-        <w:rPr>
-          <w:rFonts w:ascii="Courier New" w:hAnsi="Courier New" w:cs="Courier New"/>
-          <w:color w:val="3F7F5F"/>
-          <w:sz w:val="20"/>
-          <w:szCs w:val="20"/>
-          <w:lang w:val="en-GB"/>
-        </w:rPr>
-        <w:t>(</w:t>
-      </w:r>
-      <w:proofErr w:type="gramEnd"/>
-      <w:r>
-        <w:rPr>
-          <w:rFonts w:ascii="Courier New" w:hAnsi="Courier New" w:cs="Courier New"/>
-          <w:color w:val="3F7F5F"/>
-          <w:sz w:val="20"/>
-          <w:szCs w:val="20"/>
-          <w:lang w:val="en-GB"/>
-        </w:rPr>
-        <w:t xml:space="preserve">) = </w:t>
-      </w:r>
-      <w:proofErr w:type="spellStart"/>
-      <w:r>
-        <w:rPr>
-          <w:rFonts w:ascii="Courier New" w:hAnsi="Courier New" w:cs="Courier New"/>
-          <w:color w:val="3F7F5F"/>
-          <w:sz w:val="20"/>
-          <w:szCs w:val="20"/>
-          <w:lang w:val="en-GB"/>
-        </w:rPr>
-        <w:t>getX</w:t>
-      </w:r>
-      <w:proofErr w:type="spellEnd"/>
-      <w:r>
-        <w:rPr>
-          <w:rFonts w:ascii="Courier New" w:hAnsi="Courier New" w:cs="Courier New"/>
-          <w:color w:val="3F7F5F"/>
-          <w:sz w:val="20"/>
-          <w:szCs w:val="20"/>
-          <w:lang w:val="en-GB"/>
-        </w:rPr>
-        <w:t>()</w:t>
+        <w:t>// \post getX() = getX()</w:t>
       </w:r>
       <w:r>
         <w:rPr>
@@ -1621,63 +997,7 @@
           <w:szCs w:val="20"/>
           <w:lang w:val="en-GB"/>
         </w:rPr>
-        <w:t xml:space="preserve">// \post </w:t>
-      </w:r>
-      <w:proofErr w:type="spellStart"/>
-      <w:proofErr w:type="gramStart"/>
-      <w:r>
-        <w:rPr>
-          <w:rFonts w:ascii="Courier New" w:hAnsi="Courier New" w:cs="Courier New"/>
-          <w:color w:val="3F7F5F"/>
-          <w:sz w:val="20"/>
-          <w:szCs w:val="20"/>
-          <w:lang w:val="en-GB"/>
-        </w:rPr>
-        <w:t>getY</w:t>
-      </w:r>
-      <w:proofErr w:type="spellEnd"/>
-      <w:r>
-        <w:rPr>
-          <w:rFonts w:ascii="Courier New" w:hAnsi="Courier New" w:cs="Courier New"/>
-          <w:color w:val="3F7F5F"/>
-          <w:sz w:val="20"/>
-          <w:szCs w:val="20"/>
-          <w:lang w:val="en-GB"/>
-        </w:rPr>
-        <w:t>(</w:t>
-      </w:r>
-      <w:proofErr w:type="gramEnd"/>
-      <w:r>
-        <w:rPr>
-          <w:rFonts w:ascii="Courier New" w:hAnsi="Courier New" w:cs="Courier New"/>
-          <w:color w:val="3F7F5F"/>
-          <w:sz w:val="20"/>
-          <w:szCs w:val="20"/>
-          <w:lang w:val="en-GB"/>
-        </w:rPr>
-        <w:t xml:space="preserve">) = </w:t>
-      </w:r>
-      <w:proofErr w:type="spellStart"/>
-      <w:r>
-        <w:rPr>
-          <w:rFonts w:ascii="Courier New" w:hAnsi="Courier New" w:cs="Courier New"/>
-          <w:color w:val="3F7F5F"/>
-          <w:sz w:val="20"/>
-          <w:szCs w:val="20"/>
-          <w:lang w:val="en-GB"/>
-        </w:rPr>
-        <w:t>getY</w:t>
-      </w:r>
-      <w:proofErr w:type="spellEnd"/>
-      <w:r>
-        <w:rPr>
-          <w:rFonts w:ascii="Courier New" w:hAnsi="Courier New" w:cs="Courier New"/>
-          <w:color w:val="3F7F5F"/>
-          <w:sz w:val="20"/>
-          <w:szCs w:val="20"/>
-          <w:lang w:val="en-GB"/>
-        </w:rPr>
-        <w:t>()</w:t>
+        <w:t>// \post getY() = getY()</w:t>
       </w:r>
       <w:r>
         <w:rPr>
@@ -1712,63 +1032,7 @@
           <w:szCs w:val="20"/>
           <w:lang w:val="en-GB"/>
         </w:rPr>
-        <w:t xml:space="preserve">// \post </w:t>
-      </w:r>
-      <w:proofErr w:type="spellStart"/>
-      <w:proofErr w:type="gramStart"/>
-      <w:r>
-        <w:rPr>
-          <w:rFonts w:ascii="Courier New" w:hAnsi="Courier New" w:cs="Courier New"/>
-          <w:color w:val="3F7F5F"/>
-          <w:sz w:val="20"/>
-          <w:szCs w:val="20"/>
-          <w:lang w:val="en-GB"/>
-        </w:rPr>
-        <w:t>getAmplitude</w:t>
-      </w:r>
-      <w:proofErr w:type="spellEnd"/>
-      <w:r>
-        <w:rPr>
-          <w:rFonts w:ascii="Courier New" w:hAnsi="Courier New" w:cs="Courier New"/>
-          <w:color w:val="3F7F5F"/>
-          <w:sz w:val="20"/>
-          <w:szCs w:val="20"/>
-          <w:lang w:val="en-GB"/>
-        </w:rPr>
-        <w:t>(</w:t>
-      </w:r>
-      <w:proofErr w:type="gramEnd"/>
-      <w:r>
-        <w:rPr>
-          <w:rFonts w:ascii="Courier New" w:hAnsi="Courier New" w:cs="Courier New"/>
-          <w:color w:val="3F7F5F"/>
-          <w:sz w:val="20"/>
-          <w:szCs w:val="20"/>
-          <w:lang w:val="en-GB"/>
-        </w:rPr>
-        <w:t xml:space="preserve">) = </w:t>
-      </w:r>
-      <w:proofErr w:type="spellStart"/>
-      <w:r>
-        <w:rPr>
-          <w:rFonts w:ascii="Courier New" w:hAnsi="Courier New" w:cs="Courier New"/>
-          <w:color w:val="3F7F5F"/>
-          <w:sz w:val="20"/>
-          <w:szCs w:val="20"/>
-          <w:lang w:val="en-GB"/>
-        </w:rPr>
-        <w:t>getAmplitude</w:t>
-      </w:r>
-      <w:proofErr w:type="spellEnd"/>
-      <w:r>
-        <w:rPr>
-          <w:rFonts w:ascii="Courier New" w:hAnsi="Courier New" w:cs="Courier New"/>
-          <w:color w:val="3F7F5F"/>
-          <w:sz w:val="20"/>
-          <w:szCs w:val="20"/>
-          <w:lang w:val="en-GB"/>
-        </w:rPr>
-        <w:t>()</w:t>
+        <w:t>// \post getAmplitude() = getAmplitude()</w:t>
       </w:r>
       <w:r>
         <w:rPr>
@@ -1803,63 +1067,7 @@
           <w:szCs w:val="20"/>
           <w:lang w:val="en-GB"/>
         </w:rPr>
-        <w:t xml:space="preserve">// \post </w:t>
-      </w:r>
-      <w:proofErr w:type="spellStart"/>
-      <w:proofErr w:type="gramStart"/>
-      <w:r>
-        <w:rPr>
-          <w:rFonts w:ascii="Courier New" w:hAnsi="Courier New" w:cs="Courier New"/>
-          <w:color w:val="3F7F5F"/>
-          <w:sz w:val="20"/>
-          <w:szCs w:val="20"/>
-          <w:lang w:val="en-GB"/>
-        </w:rPr>
-        <w:t>getCompteARebours</w:t>
-      </w:r>
-      <w:proofErr w:type="spellEnd"/>
-      <w:r>
-        <w:rPr>
-          <w:rFonts w:ascii="Courier New" w:hAnsi="Courier New" w:cs="Courier New"/>
-          <w:color w:val="3F7F5F"/>
-          <w:sz w:val="20"/>
-          <w:szCs w:val="20"/>
-          <w:lang w:val="en-GB"/>
-        </w:rPr>
-        <w:t>(</w:t>
-      </w:r>
-      <w:proofErr w:type="gramEnd"/>
-      <w:r>
-        <w:rPr>
-          <w:rFonts w:ascii="Courier New" w:hAnsi="Courier New" w:cs="Courier New"/>
-          <w:color w:val="3F7F5F"/>
-          <w:sz w:val="20"/>
-          <w:szCs w:val="20"/>
-          <w:lang w:val="en-GB"/>
-        </w:rPr>
-        <w:t xml:space="preserve">) = </w:t>
-      </w:r>
-      <w:proofErr w:type="spellStart"/>
-      <w:r>
-        <w:rPr>
-          <w:rFonts w:ascii="Courier New" w:hAnsi="Courier New" w:cs="Courier New"/>
-          <w:color w:val="3F7F5F"/>
-          <w:sz w:val="20"/>
-          <w:szCs w:val="20"/>
-          <w:lang w:val="en-GB"/>
-        </w:rPr>
-        <w:t>getCompteARebours</w:t>
-      </w:r>
-      <w:proofErr w:type="spellEnd"/>
-      <w:r>
-        <w:rPr>
-          <w:rFonts w:ascii="Courier New" w:hAnsi="Courier New" w:cs="Courier New"/>
-          <w:color w:val="3F7F5F"/>
-          <w:sz w:val="20"/>
-          <w:szCs w:val="20"/>
-          <w:lang w:val="en-GB"/>
-        </w:rPr>
-        <w:t>()</w:t>
+        <w:t>// \post getCompteARebours() = getCompteARebours()</w:t>
       </w:r>
       <w:r>
         <w:rPr>
@@ -1893,7 +1101,6 @@
           <w:lang w:val="en-GB"/>
         </w:rPr>
       </w:pPr>
-      <w:proofErr w:type="gramStart"/>
       <w:r>
         <w:rPr>
           <w:rFonts w:ascii="Courier New" w:hAnsi="Courier New" w:cs="Courier New"/>
@@ -1906,7 +1113,6 @@
         </w:rPr>
         <w:t>void</w:t>
       </w:r>
-      <w:proofErr w:type="gramEnd"/>
       <w:r>
         <w:rPr>
           <w:rFonts w:ascii="Courier New" w:hAnsi="Courier New" w:cs="Courier New"/>
@@ -1915,29 +1121,7 @@
           <w:szCs w:val="20"/>
           <w:lang w:val="en-GB"/>
         </w:rPr>
-        <w:t xml:space="preserve"> </w:t>
-      </w:r>
-      <w:proofErr w:type="spellStart"/>
-      <w:r>
-        <w:rPr>
-          <w:rFonts w:ascii="Courier New" w:hAnsi="Courier New" w:cs="Courier New"/>
-          <w:color w:val="000000"/>
-          <w:sz w:val="20"/>
-          <w:szCs w:val="20"/>
-          <w:lang w:val="en-GB"/>
-        </w:rPr>
-        <w:t>diminuerCompteARebours</w:t>
-      </w:r>
-      <w:proofErr w:type="spellEnd"/>
-      <w:r>
-        <w:rPr>
-          <w:rFonts w:ascii="Courier New" w:hAnsi="Courier New" w:cs="Courier New"/>
-          <w:color w:val="000000"/>
-          <w:sz w:val="20"/>
-          <w:szCs w:val="20"/>
-          <w:lang w:val="en-GB"/>
-        </w:rPr>
-        <w:t>();</w:t>
+        <w:t xml:space="preserve"> diminuerCompteARebours();</w:t>
       </w:r>
     </w:p>
     <w:p/>
@@ -1945,14 +1129,12 @@
       <w:r>
         <w:t xml:space="preserve">Classe de Test – </w:t>
       </w:r>
-      <w:proofErr w:type="spellStart"/>
       <w:r>
         <w:t>Bombe</w:t>
       </w:r>
       <w:r>
         <w:t>AbstractTest</w:t>
       </w:r>
-      <w:proofErr w:type="spellEnd"/>
     </w:p>
     <w:p/>
     <w:p>
@@ -1970,13 +1152,8 @@
         <w:ind w:left="426" w:hanging="426"/>
       </w:pPr>
       <w:r>
-        <w:t xml:space="preserve">Objectif 1 : </w:t>
-      </w:r>
-      <w:proofErr w:type="spellStart"/>
-      <w:r>
-        <w:t>init</w:t>
-      </w:r>
-      <w:proofErr w:type="spellEnd"/>
+        <w:t>Objectif 1 : init</w:t>
+      </w:r>
     </w:p>
     <w:p>
       <w:pPr>
@@ -1994,13 +1171,8 @@
       <w:pPr>
         <w:pStyle w:val="Paragraphedeliste"/>
       </w:pPr>
-      <w:proofErr w:type="gramStart"/>
-      <w:r>
-        <w:t>condition</w:t>
-      </w:r>
-      <w:proofErr w:type="gramEnd"/>
-      <w:r>
-        <w:t xml:space="preserve"> initiale : aucune</w:t>
+      <w:r>
+        <w:t>condition initiale : aucune</w:t>
       </w:r>
     </w:p>
     <w:p>
@@ -2008,18 +1180,8 @@
         <w:pStyle w:val="Paragraphedeliste"/>
       </w:pPr>
       <w:r>
-        <w:t>opération : L1.1=</w:t>
-      </w:r>
-      <w:proofErr w:type="spellStart"/>
-      <w:proofErr w:type="gramStart"/>
-      <w:r>
-        <w:t>init</w:t>
-      </w:r>
-      <w:proofErr w:type="spellEnd"/>
-      <w:r>
-        <w:t>(</w:t>
-      </w:r>
-      <w:proofErr w:type="gramEnd"/>
+        <w:t>opération : L1.1=init(</w:t>
+      </w:r>
       <w:r>
         <w:t>1, 3, 5, 6</w:t>
       </w:r>
@@ -2031,13 +1193,8 @@
       <w:pPr>
         <w:pStyle w:val="Paragraphedeliste"/>
       </w:pPr>
-      <w:proofErr w:type="gramStart"/>
-      <w:r>
-        <w:t>oracle</w:t>
-      </w:r>
-      <w:proofErr w:type="gramEnd"/>
-      <w:r>
-        <w:t> : pas de message d’erreur</w:t>
+      <w:r>
+        <w:t>oracle : pas de message d’erreur</w:t>
       </w:r>
     </w:p>
     <w:p>
@@ -2059,13 +1216,8 @@
       <w:pPr>
         <w:pStyle w:val="Paragraphedeliste"/>
       </w:pPr>
-      <w:proofErr w:type="gramStart"/>
-      <w:r>
-        <w:t>condition</w:t>
-      </w:r>
-      <w:proofErr w:type="gramEnd"/>
-      <w:r>
-        <w:t xml:space="preserve"> initiale : aucune</w:t>
+      <w:r>
+        <w:t>condition initiale : aucune</w:t>
       </w:r>
     </w:p>
     <w:p>
@@ -2073,18 +1225,11 @@
         <w:pStyle w:val="Paragraphedeliste"/>
       </w:pPr>
       <w:r>
-        <w:t>opération : L1.1=</w:t>
-      </w:r>
-      <w:proofErr w:type="spellStart"/>
-      <w:proofErr w:type="gramStart"/>
-      <w:r>
-        <w:t>init</w:t>
-      </w:r>
-      <w:proofErr w:type="spellEnd"/>
+        <w:t>opération : L1.1=init</w:t>
+      </w:r>
       <w:r>
         <w:t>(</w:t>
       </w:r>
-      <w:proofErr w:type="gramEnd"/>
       <w:r>
         <w:t xml:space="preserve">1, 3, 5, </w:t>
       </w:r>
@@ -2099,13 +1244,8 @@
       <w:pPr>
         <w:pStyle w:val="Paragraphedeliste"/>
       </w:pPr>
-      <w:proofErr w:type="gramStart"/>
-      <w:r>
-        <w:t>oracle</w:t>
-      </w:r>
-      <w:proofErr w:type="gramEnd"/>
-      <w:r>
-        <w:t xml:space="preserve"> : </w:t>
+      <w:r>
+        <w:t xml:space="preserve">oracle : </w:t>
       </w:r>
       <w:r>
         <w:t>mauvaise amplitude</w:t>
@@ -2124,26 +1264,16 @@
       <w:r>
         <w:t xml:space="preserve">Objectif 2 : </w:t>
       </w:r>
-      <w:proofErr w:type="spellStart"/>
       <w:r>
         <w:t>diminuerCompteARebours</w:t>
       </w:r>
-      <w:proofErr w:type="spellEnd"/>
-    </w:p>
-    <w:p>
-      <w:pPr>
-        <w:spacing w:after="0"/>
-      </w:pPr>
-      <w:r>
-        <w:t xml:space="preserve">2.1 </w:t>
-      </w:r>
-      <w:proofErr w:type="gramStart"/>
-      <w:r>
-        <w:t>cas</w:t>
-      </w:r>
-      <w:proofErr w:type="gramEnd"/>
-      <w:r>
-        <w:t xml:space="preserve"> positif</w:t>
+    </w:p>
+    <w:p>
+      <w:pPr>
+        <w:spacing w:after="0"/>
+      </w:pPr>
+      <w:r>
+        <w:t>2.1 cas positif</w:t>
       </w:r>
     </w:p>
     <w:p>
@@ -2152,18 +1282,8 @@
         <w:ind w:left="720"/>
       </w:pPr>
       <w:r>
-        <w:t xml:space="preserve">Condition initiale : I2.1 = </w:t>
-      </w:r>
-      <w:proofErr w:type="spellStart"/>
-      <w:proofErr w:type="gramStart"/>
-      <w:r>
-        <w:t>init</w:t>
-      </w:r>
-      <w:proofErr w:type="spellEnd"/>
-      <w:r>
-        <w:t>(</w:t>
-      </w:r>
-      <w:proofErr w:type="gramEnd"/>
+        <w:t>Condition initiale : I2.1 = init(</w:t>
+      </w:r>
       <w:r>
         <w:t>1, 3, 5, 6</w:t>
       </w:r>
@@ -2180,11 +1300,9 @@
         <w:lastRenderedPageBreak/>
         <w:t xml:space="preserve">Opération : L2.1 = </w:t>
       </w:r>
-      <w:proofErr w:type="spellStart"/>
       <w:r>
         <w:t>diminuerCompteARebours</w:t>
       </w:r>
-      <w:proofErr w:type="spellEnd"/>
       <w:r>
         <w:t xml:space="preserve"> (I2.1</w:t>
       </w:r>
@@ -2206,15 +1324,7 @@
         <w:spacing w:after="0"/>
       </w:pPr>
       <w:r>
-        <w:t xml:space="preserve">2.2 </w:t>
-      </w:r>
-      <w:proofErr w:type="gramStart"/>
-      <w:r>
-        <w:t>cas</w:t>
-      </w:r>
-      <w:proofErr w:type="gramEnd"/>
-      <w:r>
-        <w:t xml:space="preserve"> négatif</w:t>
+        <w:t>2.2 cas négatif</w:t>
       </w:r>
     </w:p>
     <w:p>
@@ -2223,18 +1333,8 @@
       </w:pPr>
       <w:r>
         <w:tab/>
-        <w:t xml:space="preserve">Condition initiale : I2.1 = </w:t>
-      </w:r>
-      <w:proofErr w:type="spellStart"/>
-      <w:proofErr w:type="gramStart"/>
-      <w:r>
-        <w:t>init</w:t>
-      </w:r>
-      <w:proofErr w:type="spellEnd"/>
-      <w:r>
-        <w:t>(</w:t>
-      </w:r>
-      <w:proofErr w:type="gramEnd"/>
+        <w:t>Condition initiale : I2.1 = init(</w:t>
+      </w:r>
       <w:r>
         <w:t>1, 3, 5, 0</w:t>
       </w:r>
@@ -2248,15 +1348,7 @@
       </w:pPr>
       <w:r>
         <w:tab/>
-        <w:t xml:space="preserve">Opération : </w:t>
-      </w:r>
-      <w:proofErr w:type="spellStart"/>
-      <w:r>
-        <w:t>getBloc</w:t>
-      </w:r>
-      <w:proofErr w:type="spellEnd"/>
-      <w:r>
-        <w:t>(I2.2</w:t>
+        <w:t>Opération : getBloc(I2.2</w:t>
       </w:r>
       <w:r>
         <w:t>)</w:t>
@@ -2308,13 +1400,8 @@
         <w:t>3</w:t>
       </w:r>
       <w:r>
-        <w:t xml:space="preserve"> : </w:t>
-      </w:r>
-      <w:proofErr w:type="spellStart"/>
-      <w:r>
-        <w:t>init</w:t>
-      </w:r>
-      <w:proofErr w:type="spellEnd"/>
+        <w:t> : init</w:t>
+      </w:r>
     </w:p>
     <w:p>
       <w:pPr>
@@ -2337,18 +1424,8 @@
         <w:t>3</w:t>
       </w:r>
       <w:r>
-        <w:t xml:space="preserve">.1 = </w:t>
-      </w:r>
-      <w:proofErr w:type="spellStart"/>
-      <w:proofErr w:type="gramStart"/>
-      <w:r>
-        <w:t>init</w:t>
-      </w:r>
-      <w:proofErr w:type="spellEnd"/>
-      <w:r>
-        <w:t>(</w:t>
-      </w:r>
-      <w:proofErr w:type="gramEnd"/>
+        <w:t>.1 = init(</w:t>
+      </w:r>
       <w:r>
         <w:t>1, 3, 5, 6</w:t>
       </w:r>
@@ -2361,19 +1438,12 @@
         <w:spacing w:after="0"/>
         <w:ind w:left="708"/>
       </w:pPr>
-      <w:proofErr w:type="gramStart"/>
-      <w:r>
-        <w:t>oracle</w:t>
-      </w:r>
-      <w:proofErr w:type="gramEnd"/>
-      <w:r>
-        <w:t xml:space="preserve"> : invariants vrais et </w:t>
-      </w:r>
-      <w:proofErr w:type="spellStart"/>
+      <w:r>
+        <w:t xml:space="preserve">oracle : invariants vrais et </w:t>
+      </w:r>
       <w:r>
         <w:t>getNumero</w:t>
       </w:r>
-      <w:proofErr w:type="spellEnd"/>
       <w:r>
         <w:t>(L</w:t>
       </w:r>
@@ -2389,11 +1459,9 @@
       <w:r>
         <w:t xml:space="preserve"> et </w:t>
       </w:r>
-      <w:proofErr w:type="spellStart"/>
       <w:r>
         <w:t>getX</w:t>
       </w:r>
-      <w:proofErr w:type="spellEnd"/>
       <w:r>
         <w:t>(L</w:t>
       </w:r>
@@ -2409,11 +1477,9 @@
       <w:r>
         <w:t xml:space="preserve"> et </w:t>
       </w:r>
-      <w:proofErr w:type="spellStart"/>
       <w:r>
         <w:t>getY</w:t>
       </w:r>
-      <w:proofErr w:type="spellEnd"/>
       <w:r>
         <w:t>(L</w:t>
       </w:r>
@@ -2435,13 +1501,11 @@
       <w:r>
         <w:t xml:space="preserve">et </w:t>
       </w:r>
-      <w:proofErr w:type="spellStart"/>
-      <w:r>
-        <w:t>getAmplitude</w:t>
-      </w:r>
-      <w:proofErr w:type="spellEnd"/>
-      <w:r>
-        <w:t>(L3.1) = 6</w:t>
+      <w:r>
+        <w:t>getAmplitude(L3.1) = 6</w:t>
+      </w:r>
+      <w:r>
+        <w:t xml:space="preserve"> et getCompteARebours() = 10</w:t>
       </w:r>
     </w:p>
     <w:p>
@@ -2455,13 +1519,8 @@
         <w:ind w:left="426" w:hanging="426"/>
       </w:pPr>
       <w:r>
-        <w:t xml:space="preserve">Objectif 4 : </w:t>
-      </w:r>
-      <w:proofErr w:type="spellStart"/>
-      <w:r>
-        <w:t>diminuerCompteARebours</w:t>
-      </w:r>
-      <w:proofErr w:type="spellEnd"/>
+        <w:t>Objectif 4 : diminuerCompteARebours</w:t>
+      </w:r>
     </w:p>
     <w:p>
       <w:pPr>
@@ -2477,18 +1536,8 @@
       <w:r>
         <w:t xml:space="preserve"> </w:t>
       </w:r>
-      <w:proofErr w:type="spellStart"/>
-      <w:proofErr w:type="gramStart"/>
-      <w:r>
-        <w:t>init</w:t>
-      </w:r>
-      <w:proofErr w:type="spellEnd"/>
-      <w:r>
-        <w:t>(</w:t>
-      </w:r>
-      <w:proofErr w:type="gramEnd"/>
-      <w:r>
-        <w:t>1, 3, 5, 6)</w:t>
+      <w:r>
+        <w:t>init(1, 3, 5, 6)</w:t>
       </w:r>
     </w:p>
     <w:p>
@@ -2502,13 +1551,8 @@
       <w:r>
         <w:t xml:space="preserve">L4.1 = </w:t>
       </w:r>
-      <w:proofErr w:type="spellStart"/>
-      <w:r>
-        <w:t>diminuerCompteARebours</w:t>
-      </w:r>
-      <w:proofErr w:type="spellEnd"/>
-      <w:r>
-        <w:t>(</w:t>
+      <w:r>
+        <w:t>diminuerCompteARebours(</w:t>
       </w:r>
       <w:r>
         <w:t>I</w:t>
@@ -2526,63 +1570,37 @@
         <w:t xml:space="preserve">Oracle : invariants vrais et </w:t>
       </w:r>
       <w:r>
-        <w:t xml:space="preserve">t </w:t>
-      </w:r>
-      <w:proofErr w:type="spellStart"/>
-      <w:r>
-        <w:t>getNumero</w:t>
-      </w:r>
-      <w:proofErr w:type="spellEnd"/>
-      <w:r>
-        <w:t>(L</w:t>
+        <w:t>t getNumero(L</w:t>
       </w:r>
       <w:r>
         <w:t>4</w:t>
       </w:r>
       <w:r>
-        <w:t xml:space="preserve">.1) = 1 et </w:t>
-      </w:r>
-      <w:proofErr w:type="spellStart"/>
-      <w:r>
-        <w:t>getX</w:t>
-      </w:r>
-      <w:proofErr w:type="spellEnd"/>
-      <w:r>
-        <w:t>(L</w:t>
+        <w:t>.1) = 1 et getX(L</w:t>
       </w:r>
       <w:r>
         <w:t>4</w:t>
       </w:r>
       <w:r>
-        <w:t xml:space="preserve">.1) = 3 et </w:t>
-      </w:r>
-      <w:proofErr w:type="spellStart"/>
-      <w:r>
-        <w:t>getY</w:t>
-      </w:r>
-      <w:proofErr w:type="spellEnd"/>
-      <w:r>
-        <w:t>(L</w:t>
+        <w:t>.1) = 3 et getY(L</w:t>
       </w:r>
       <w:r>
         <w:t>4</w:t>
       </w:r>
       <w:r>
-        <w:t xml:space="preserve">.1) = 5 et </w:t>
-      </w:r>
-      <w:proofErr w:type="spellStart"/>
-      <w:r>
-        <w:t>getAmplitude</w:t>
-      </w:r>
-      <w:proofErr w:type="spellEnd"/>
-      <w:r>
-        <w:t>(L</w:t>
+        <w:t>.1) = 5 et getAmplitude(L</w:t>
       </w:r>
       <w:r>
         <w:t>4</w:t>
       </w:r>
       <w:r>
         <w:t>.1) = 6</w:t>
+      </w:r>
+      <w:r>
+        <w:t xml:space="preserve"> et getCompteARebours() = </w:t>
+      </w:r>
+      <w:r>
+        <w:t>9</w:t>
       </w:r>
     </w:p>
     <w:p>
@@ -2619,15 +1637,7 @@
         <w:t xml:space="preserve"> 1 - </w:t>
       </w:r>
       <w:r>
-        <w:t xml:space="preserve">0 &lt;= </w:t>
-      </w:r>
-      <w:proofErr w:type="spellStart"/>
-      <w:r>
-        <w:t>getCompteARebours</w:t>
-      </w:r>
-      <w:proofErr w:type="spellEnd"/>
-      <w:r>
-        <w:t>(B) &lt;= 10</w:t>
+        <w:t>0 &lt;= getCompteARebours(B) &lt;= 10</w:t>
       </w:r>
     </w:p>
     <w:p>
@@ -2639,25 +1649,10 @@
         <w:t>Condition initiale :</w:t>
       </w:r>
       <w:r>
-        <w:t xml:space="preserve"> I5.1 </w:t>
-      </w:r>
-      <w:proofErr w:type="spellStart"/>
-      <w:proofErr w:type="gramStart"/>
-      <w:r>
-        <w:t>diminuerCompteARebours</w:t>
-      </w:r>
-      <w:proofErr w:type="spellEnd"/>
-      <w:r>
-        <w:t>(</w:t>
-      </w:r>
-      <w:proofErr w:type="spellStart"/>
-      <w:proofErr w:type="gramEnd"/>
-      <w:r>
-        <w:t>init</w:t>
-      </w:r>
-      <w:proofErr w:type="spellEnd"/>
-      <w:r>
-        <w:t>(1, 3, 5, 6)</w:t>
+        <w:t xml:space="preserve"> I5.1 diminuerCompteARebours(</w:t>
+      </w:r>
+      <w:r>
+        <w:t>init(1, 3, 5, 6)</w:t>
       </w:r>
       <w:r>
         <w:t>)</w:t>
@@ -2672,15 +1667,7 @@
         <w:t>Opération :</w:t>
       </w:r>
       <w:r>
-        <w:t xml:space="preserve"> L5.1 = </w:t>
-      </w:r>
-      <w:proofErr w:type="spellStart"/>
-      <w:r>
-        <w:t>diminuerCompteARebours</w:t>
-      </w:r>
-      <w:proofErr w:type="spellEnd"/>
-      <w:r>
-        <w:t>(I5.1)</w:t>
+        <w:t xml:space="preserve"> L5.1 = diminuerCompteARebours(I5.1)</w:t>
       </w:r>
     </w:p>
     <w:p>
@@ -2713,217 +1700,194 @@
         <w:spacing w:after="0"/>
         <w:ind w:left="426" w:hanging="426"/>
       </w:pPr>
+      <w:r>
+        <w:t xml:space="preserve">Objectif </w:t>
+      </w:r>
+      <w:r>
+        <w:t>6</w:t>
+      </w:r>
+      <w:r>
+        <w:t> :</w:t>
+      </w:r>
+      <w:r>
+        <w:t xml:space="preserve"> </w:t>
+      </w:r>
+      <w:r>
+        <w:t>invariant</w:t>
+      </w:r>
+      <w:r>
+        <w:t xml:space="preserve"> 2</w:t>
+      </w:r>
+      <w:r>
+        <w:t xml:space="preserve"> </w:t>
+      </w:r>
+      <w:r>
+        <w:t xml:space="preserve">- vaExploser(B) = (getCompteARebours(B) = 0) </w:t>
+      </w:r>
+    </w:p>
+    <w:p>
+      <w:pPr>
+        <w:spacing w:after="0"/>
+      </w:pPr>
+      <w:r>
+        <w:t>6.1 cas A</w:t>
+      </w:r>
+    </w:p>
+    <w:p>
+      <w:pPr>
+        <w:pStyle w:val="Paragraphedeliste"/>
+        <w:spacing w:after="0"/>
+      </w:pPr>
+      <w:r>
+        <w:t>Condition initiale : I6.1 =</w:t>
+      </w:r>
+      <w:r>
+        <w:t xml:space="preserve"> </w:t>
+      </w:r>
+      <w:r>
+        <w:t>diminuerCompteARebours</w:t>
+      </w:r>
+      <w:r>
+        <w:t>(</w:t>
+      </w:r>
+      <w:r>
+        <w:t>diminuerCompteARebours</w:t>
+      </w:r>
+      <w:r>
+        <w:t>(</w:t>
+      </w:r>
+      <w:r>
+        <w:t>diminuerCompteARebours</w:t>
+      </w:r>
+      <w:r>
+        <w:t>(</w:t>
+      </w:r>
+      <w:r>
+        <w:t>diminuerCompteARebours</w:t>
+      </w:r>
+      <w:r>
+        <w:t>(</w:t>
+      </w:r>
+      <w:r>
+        <w:t>diminuerCompteARebours</w:t>
+      </w:r>
+      <w:r>
+        <w:t>(</w:t>
+      </w:r>
+      <w:r>
+        <w:t>diminuerCompteARebours</w:t>
+      </w:r>
+      <w:r>
+        <w:t>(</w:t>
+      </w:r>
+      <w:r>
+        <w:t>diminuerCompteARebours</w:t>
+      </w:r>
+      <w:r>
+        <w:t>(</w:t>
+      </w:r>
+      <w:r>
+        <w:t>diminuerCompteARebours</w:t>
+      </w:r>
+      <w:r>
+        <w:t>(</w:t>
+      </w:r>
+      <w:r>
+        <w:t>diminuerCompteARebours</w:t>
+      </w:r>
+      <w:r>
+        <w:t xml:space="preserve"> init(4, 3, 5, </w:t>
+      </w:r>
+      <w:r>
+        <w:t>6</w:t>
+      </w:r>
+      <w:r>
+        <w:t>)</w:t>
+      </w:r>
+      <w:r>
+        <w:t>)))))))))</w:t>
+      </w:r>
       <w:bookmarkStart w:id="0" w:name="_GoBack"/>
       <w:bookmarkEnd w:id="0"/>
-      <w:r>
-        <w:t xml:space="preserve">Objectif </w:t>
+    </w:p>
+    <w:p>
+      <w:pPr>
+        <w:pStyle w:val="Paragraphedeliste"/>
+        <w:spacing w:after="0"/>
+      </w:pPr>
+      <w:r>
+        <w:t>Opération : L6.1 = diminuerCompteARebours(I6.1)</w:t>
+      </w:r>
+    </w:p>
+    <w:p>
+      <w:pPr>
+        <w:pStyle w:val="Paragraphedeliste"/>
+        <w:spacing w:after="0"/>
+      </w:pPr>
+      <w:r>
+        <w:t>Oracle :</w:t>
+      </w:r>
+      <w:r>
+        <w:t xml:space="preserve"> </w:t>
+      </w:r>
+      <w:r>
+        <w:t>vaExploser = true</w:t>
+      </w:r>
+    </w:p>
+    <w:p>
+      <w:pPr>
+        <w:spacing w:after="0"/>
+      </w:pPr>
+      <w:r>
+        <w:t>6.</w:t>
+      </w:r>
+      <w:r>
+        <w:t>2</w:t>
+      </w:r>
+      <w:r>
+        <w:t xml:space="preserve"> cas </w:t>
+      </w:r>
+      <w:r>
+        <w:t>B</w:t>
+      </w:r>
+    </w:p>
+    <w:p>
+      <w:pPr>
+        <w:pStyle w:val="Paragraphedeliste"/>
+        <w:spacing w:after="0"/>
+      </w:pPr>
+      <w:r>
+        <w:t xml:space="preserve">Condition initiale : I6.1 = init(4, 3, 5, </w:t>
       </w:r>
       <w:r>
         <w:t>6</w:t>
       </w:r>
       <w:r>
-        <w:t> :</w:t>
+        <w:t>)</w:t>
+      </w:r>
+    </w:p>
+    <w:p>
+      <w:pPr>
+        <w:pStyle w:val="Paragraphedeliste"/>
+        <w:spacing w:after="0"/>
+      </w:pPr>
+      <w:r>
+        <w:t>Opération : L6.1 = diminuerCompteARebours(I6.1)</w:t>
+      </w:r>
+    </w:p>
+    <w:p>
+      <w:pPr>
+        <w:pStyle w:val="Paragraphedeliste"/>
+        <w:spacing w:after="0"/>
+      </w:pPr>
+      <w:r>
+        <w:t>Oracle :</w:t>
       </w:r>
       <w:r>
         <w:t xml:space="preserve"> </w:t>
       </w:r>
       <w:r>
-        <w:t>invariant</w:t>
-      </w:r>
-      <w:r>
-        <w:t xml:space="preserve"> 2</w:t>
-      </w:r>
-      <w:r>
-        <w:t xml:space="preserve"> </w:t>
-      </w:r>
-      <w:r>
-        <w:t xml:space="preserve">- </w:t>
-      </w:r>
-      <w:proofErr w:type="spellStart"/>
-      <w:r>
-        <w:t>vaExploser</w:t>
-      </w:r>
-      <w:proofErr w:type="spellEnd"/>
-      <w:r>
-        <w:t>(B) = (</w:t>
-      </w:r>
-      <w:proofErr w:type="spellStart"/>
-      <w:r>
-        <w:t>getCompteARebours</w:t>
-      </w:r>
-      <w:proofErr w:type="spellEnd"/>
-      <w:r>
-        <w:t xml:space="preserve">(B) = 0) </w:t>
-      </w:r>
-    </w:p>
-    <w:p>
-      <w:pPr>
-        <w:spacing w:after="0"/>
-      </w:pPr>
-      <w:r>
-        <w:t xml:space="preserve">6.1 </w:t>
-      </w:r>
-      <w:proofErr w:type="gramStart"/>
-      <w:r>
-        <w:t>cas</w:t>
-      </w:r>
-      <w:proofErr w:type="gramEnd"/>
-      <w:r>
-        <w:t xml:space="preserve"> A</w:t>
-      </w:r>
-    </w:p>
-    <w:p>
-      <w:pPr>
-        <w:pStyle w:val="Paragraphedeliste"/>
-        <w:spacing w:after="0"/>
-      </w:pPr>
-      <w:r>
-        <w:t xml:space="preserve">Condition initiale : I6.1 = </w:t>
-      </w:r>
-      <w:proofErr w:type="spellStart"/>
-      <w:proofErr w:type="gramStart"/>
-      <w:r>
-        <w:t>init</w:t>
-      </w:r>
-      <w:proofErr w:type="spellEnd"/>
-      <w:r>
-        <w:t>(</w:t>
-      </w:r>
-      <w:proofErr w:type="gramEnd"/>
-      <w:r>
-        <w:t>4, 3, 5, 1)</w:t>
-      </w:r>
-    </w:p>
-    <w:p>
-      <w:pPr>
-        <w:pStyle w:val="Paragraphedeliste"/>
-        <w:spacing w:after="0"/>
-      </w:pPr>
-      <w:r>
-        <w:t xml:space="preserve">Opération : L6.1 = </w:t>
-      </w:r>
-      <w:proofErr w:type="spellStart"/>
-      <w:r>
-        <w:t>diminuerCompteARebours</w:t>
-      </w:r>
-      <w:proofErr w:type="spellEnd"/>
-      <w:r>
-        <w:t>(I6.1)</w:t>
-      </w:r>
-    </w:p>
-    <w:p>
-      <w:pPr>
-        <w:pStyle w:val="Paragraphedeliste"/>
-        <w:spacing w:after="0"/>
-      </w:pPr>
-      <w:r>
-        <w:t>Oracle :</w:t>
-      </w:r>
-      <w:r>
-        <w:t xml:space="preserve"> </w:t>
-      </w:r>
-      <w:proofErr w:type="spellStart"/>
-      <w:r>
-        <w:t>vaExploser</w:t>
-      </w:r>
-      <w:proofErr w:type="spellEnd"/>
-      <w:r>
-        <w:t xml:space="preserve"> = </w:t>
-      </w:r>
-      <w:proofErr w:type="spellStart"/>
-      <w:r>
-        <w:t>true</w:t>
-      </w:r>
-      <w:proofErr w:type="spellEnd"/>
-    </w:p>
-    <w:p>
-      <w:pPr>
-        <w:spacing w:after="0"/>
-      </w:pPr>
-      <w:r>
-        <w:t>6.</w:t>
-      </w:r>
-      <w:r>
-        <w:t>2</w:t>
-      </w:r>
-      <w:r>
-        <w:t xml:space="preserve"> </w:t>
-      </w:r>
-      <w:proofErr w:type="gramStart"/>
-      <w:r>
-        <w:t>cas</w:t>
-      </w:r>
-      <w:proofErr w:type="gramEnd"/>
-      <w:r>
-        <w:t xml:space="preserve"> </w:t>
-      </w:r>
-      <w:r>
-        <w:t>B</w:t>
-      </w:r>
-    </w:p>
-    <w:p>
-      <w:pPr>
-        <w:pStyle w:val="Paragraphedeliste"/>
-        <w:spacing w:after="0"/>
-      </w:pPr>
-      <w:r>
-        <w:t xml:space="preserve">Condition initiale : I6.1 = </w:t>
-      </w:r>
-      <w:proofErr w:type="spellStart"/>
-      <w:proofErr w:type="gramStart"/>
-      <w:r>
-        <w:t>init</w:t>
-      </w:r>
-      <w:proofErr w:type="spellEnd"/>
-      <w:r>
-        <w:t>(</w:t>
-      </w:r>
-      <w:proofErr w:type="gramEnd"/>
-      <w:r>
-        <w:t xml:space="preserve">4, 3, 5, </w:t>
-      </w:r>
-      <w:r>
-        <w:t>2</w:t>
-      </w:r>
-      <w:r>
-        <w:t>)</w:t>
-      </w:r>
-    </w:p>
-    <w:p>
-      <w:pPr>
-        <w:pStyle w:val="Paragraphedeliste"/>
-        <w:spacing w:after="0"/>
-      </w:pPr>
-      <w:r>
-        <w:t xml:space="preserve">Opération : L6.1 = </w:t>
-      </w:r>
-      <w:proofErr w:type="spellStart"/>
-      <w:r>
-        <w:t>diminuerCompteARebours</w:t>
-      </w:r>
-      <w:proofErr w:type="spellEnd"/>
-      <w:r>
-        <w:t>(I6.1)</w:t>
-      </w:r>
-    </w:p>
-    <w:p>
-      <w:pPr>
-        <w:pStyle w:val="Paragraphedeliste"/>
-        <w:spacing w:after="0"/>
-      </w:pPr>
-      <w:r>
-        <w:t>Oracle :</w:t>
-      </w:r>
-      <w:r>
-        <w:t xml:space="preserve"> </w:t>
-      </w:r>
-      <w:proofErr w:type="spellStart"/>
-      <w:r>
-        <w:t>vaExploser</w:t>
-      </w:r>
-      <w:proofErr w:type="spellEnd"/>
-      <w:r>
-        <w:t xml:space="preserve"> = </w:t>
+        <w:t xml:space="preserve">vaExploser = </w:t>
       </w:r>
       <w:r>
         <w:t>false</w:t>

</xml_diff>